<commit_message>
Još malo sitnih popravki
</commit_message>
<xml_diff>
--- a/Documents/Ponuda.docx
+++ b/Documents/Ponuda.docx
@@ -35,11 +35,12 @@
             <w:rPr>
               <w:noProof/>
               <w:color w:val="2D9BDA"/>
+              <w:lang w:val="en-US" w:eastAsia="en-US"/>
             </w:rPr>
             <mc:AlternateContent>
               <mc:Choice Requires="wpg">
                 <w:drawing>
-                  <wp:anchor distT="0" distB="0" distL="114300" distR="114300" simplePos="0" relativeHeight="251659264" behindDoc="1" locked="0" layoutInCell="1" allowOverlap="1" wp14:anchorId="7BE2D1A8" wp14:editId="47921FDA">
+                  <wp:anchor distT="0" distB="0" distL="114300" distR="114300" simplePos="0" relativeHeight="251659264" behindDoc="1" locked="0" layoutInCell="1" allowOverlap="1" wp14:anchorId="01AF98BE" wp14:editId="4883719D">
                     <wp:simplePos x="0" y="0"/>
                     <wp:positionH relativeFrom="column">
                       <wp:posOffset>4635500</wp:posOffset>
@@ -299,14 +300,6 @@
               <w:szCs w:val="36"/>
             </w:rPr>
           </w:pPr>
-          <w:r>
-            <w:rPr>
-              <w:rFonts w:ascii="Garamond" w:hAnsi="Garamond"/>
-              <w:sz w:val="36"/>
-              <w:szCs w:val="36"/>
-            </w:rPr>
-            <w:t>Pregled modula i funkcionalnosti</w:t>
-          </w:r>
         </w:p>
         <w:p>
           <w:pPr>
@@ -320,22 +313,6 @@
               <w:szCs w:val="36"/>
             </w:rPr>
           </w:pPr>
-          <w:r>
-            <w:rPr>
-              <w:rFonts w:ascii="Garamond" w:hAnsi="Garamond"/>
-              <w:sz w:val="36"/>
-              <w:szCs w:val="36"/>
-            </w:rPr>
-            <w:t>koji će biti</w:t>
-          </w:r>
-          <w:r>
-            <w:rPr>
-              <w:rFonts w:ascii="Garamond" w:hAnsi="Garamond"/>
-              <w:sz w:val="36"/>
-              <w:szCs w:val="36"/>
-            </w:rPr>
-            <w:t xml:space="preserve"> dostavljeni kao odgovor</w:t>
-          </w:r>
         </w:p>
         <w:p>
           <w:pPr>
@@ -349,23 +326,9 @@
               <w:szCs w:val="36"/>
             </w:rPr>
           </w:pPr>
-          <w:r>
-            <w:rPr>
-              <w:rFonts w:ascii="Garamond" w:hAnsi="Garamond"/>
-              <w:sz w:val="36"/>
-              <w:szCs w:val="36"/>
-            </w:rPr>
-            <w:t>na potrebe klijent</w:t>
-          </w:r>
-          <w:r>
-            <w:rPr>
-              <w:rFonts w:ascii="Garamond" w:hAnsi="Garamond"/>
-              <w:sz w:val="36"/>
-              <w:szCs w:val="36"/>
-            </w:rPr>
-            <w:t>a</w:t>
-          </w:r>
         </w:p>
+        <w:bookmarkStart w:id="0" w:name="_GoBack" w:displacedByCustomXml="next"/>
+        <w:bookmarkEnd w:id="0" w:displacedByCustomXml="next"/>
       </w:sdtContent>
     </w:sdt>
     <w:p/>
@@ -679,8 +642,6 @@
       <w:r>
         <w:t xml:space="preserve"> pa i stomatološke ordinacije je da  ima što veći kvalitet liječenja,  bolju uslugu liječenja,  povjerenje  pacijenata i smanjenje troškove,  a što je u potpunosti  ispunjeno našim softverom. Pored sigurnosti, mi Vam garantujemo pouzdanost,  tačnost, ažurnost i ispravnost podataka.</w:t>
       </w:r>
-      <w:bookmarkStart w:id="0" w:name="_GoBack"/>
-      <w:bookmarkEnd w:id="0"/>
     </w:p>
     <w:p>
       <w:pPr>
@@ -1855,7 +1816,7 @@
           <w:rPr>
             <w:noProof/>
           </w:rPr>
-          <w:t>4</w:t>
+          <w:t>2</w:t>
         </w:r>
         <w:r>
           <w:rPr>
@@ -4335,7 +4296,7 @@
 </file>
 
 <file path=customXml/itemProps1.xml><?xml version="1.0" encoding="utf-8"?>
-<ds:datastoreItem xmlns:ds="http://schemas.openxmlformats.org/officeDocument/2006/customXml" ds:itemID="{3C62C145-8498-4280-80B5-E823D231CC46}">
+<ds:datastoreItem xmlns:ds="http://schemas.openxmlformats.org/officeDocument/2006/customXml" ds:itemID="{F1F74609-439E-41D8-BC12-449DF92CB4E0}">
   <ds:schemaRefs>
     <ds:schemaRef ds:uri="http://schemas.openxmlformats.org/officeDocument/2006/bibliography"/>
   </ds:schemaRefs>

</xml_diff>